<commit_message>
Workin on  beat board
</commit_message>
<xml_diff>
--- a/He Man.docx
+++ b/He Man.docx
@@ -34,20 +34,37 @@
         </w:rPr>
         <w:t>He Man, The Arena. Season 2, Episode 81.</w:t>
       </w:r>
-    </w:p>
-    <w:p>
-      <w:pPr>
-        <w:spacing w:line="240" w:lineRule="auto"/>
-        <w:rPr>
-          <w:sz w:val="24"/>
-          <w:szCs w:val="24"/>
-        </w:rPr>
-      </w:pPr>
-      <w:r>
-        <w:rPr>
-          <w:b/>
-          <w:sz w:val="24"/>
-          <w:szCs w:val="24"/>
+      <w:r>
+        <w:rPr>
+          <w:sz w:val="24"/>
+          <w:szCs w:val="24"/>
+        </w:rPr>
+        <w:t xml:space="preserve"> </w:t>
+      </w:r>
+      <w:r>
+        <w:rPr>
+          <w:b/>
+          <w:sz w:val="24"/>
+          <w:szCs w:val="24"/>
+        </w:rPr>
+        <w:t>16:11 in video</w:t>
+      </w:r>
+    </w:p>
+    <w:p>
+      <w:pPr>
+        <w:spacing w:line="240" w:lineRule="auto"/>
+        <w:rPr>
+          <w:sz w:val="24"/>
+          <w:szCs w:val="24"/>
+          <w:highlight w:val="yellow"/>
+        </w:rPr>
+      </w:pPr>
+      <w:r>
+        <w:rPr>
+          <w:b/>
+          <w:sz w:val="24"/>
+          <w:szCs w:val="24"/>
+          <w:highlight w:val="yellow"/>
         </w:rPr>
         <w:t xml:space="preserve">Shot 1: </w:t>
       </w:r>
@@ -55,6 +72,7 @@
         <w:rPr>
           <w:sz w:val="24"/>
           <w:szCs w:val="24"/>
+          <w:highlight w:val="yellow"/>
         </w:rPr>
         <w:t xml:space="preserve">He man and </w:t>
       </w:r>
@@ -63,6 +81,7 @@
         <w:rPr>
           <w:sz w:val="24"/>
           <w:szCs w:val="24"/>
+          <w:highlight w:val="yellow"/>
         </w:rPr>
         <w:t>Skeletor</w:t>
       </w:r>
@@ -71,6 +90,7 @@
         <w:rPr>
           <w:sz w:val="24"/>
           <w:szCs w:val="24"/>
+          <w:highlight w:val="yellow"/>
         </w:rPr>
         <w:t xml:space="preserve"> are facing each other. </w:t>
       </w:r>
@@ -79,6 +99,7 @@
         <w:rPr>
           <w:sz w:val="24"/>
           <w:szCs w:val="24"/>
+          <w:highlight w:val="yellow"/>
         </w:rPr>
         <w:t>Skeletor’s</w:t>
       </w:r>
@@ -87,6 +108,7 @@
         <w:rPr>
           <w:sz w:val="24"/>
           <w:szCs w:val="24"/>
+          <w:highlight w:val="yellow"/>
         </w:rPr>
         <w:t xml:space="preserve"> back is to us. </w:t>
       </w:r>
@@ -95,6 +117,7 @@
         <w:rPr>
           <w:sz w:val="24"/>
           <w:szCs w:val="24"/>
+          <w:highlight w:val="yellow"/>
         </w:rPr>
         <w:t>Sleketor</w:t>
       </w:r>
@@ -103,6 +126,7 @@
         <w:rPr>
           <w:sz w:val="24"/>
           <w:szCs w:val="24"/>
+          <w:highlight w:val="yellow"/>
         </w:rPr>
         <w:t xml:space="preserve"> says “I’m done toying with you, He Man.” and then turns to the side and shoots a beam from his finger.</w:t>
       </w:r>
@@ -113,13 +137,15 @@
         <w:rPr>
           <w:sz w:val="24"/>
           <w:szCs w:val="24"/>
-        </w:rPr>
-      </w:pPr>
-      <w:r>
-        <w:rPr>
-          <w:b/>
-          <w:sz w:val="24"/>
-          <w:szCs w:val="24"/>
+          <w:highlight w:val="yellow"/>
+        </w:rPr>
+      </w:pPr>
+      <w:r>
+        <w:rPr>
+          <w:b/>
+          <w:sz w:val="24"/>
+          <w:szCs w:val="24"/>
+          <w:highlight w:val="yellow"/>
         </w:rPr>
         <w:t xml:space="preserve">Shot 2: </w:t>
       </w:r>
@@ -127,6 +153,7 @@
         <w:rPr>
           <w:sz w:val="24"/>
           <w:szCs w:val="24"/>
+          <w:highlight w:val="yellow"/>
         </w:rPr>
         <w:t xml:space="preserve">A log is then turned into a red snake from </w:t>
       </w:r>
@@ -135,6 +162,7 @@
         <w:rPr>
           <w:sz w:val="24"/>
           <w:szCs w:val="24"/>
+          <w:highlight w:val="yellow"/>
         </w:rPr>
         <w:t>Skeletor’s</w:t>
       </w:r>
@@ -143,6 +171,7 @@
         <w:rPr>
           <w:sz w:val="24"/>
           <w:szCs w:val="24"/>
+          <w:highlight w:val="yellow"/>
         </w:rPr>
         <w:t xml:space="preserve"> magic.</w:t>
       </w:r>
@@ -153,13 +182,15 @@
         <w:rPr>
           <w:sz w:val="24"/>
           <w:szCs w:val="24"/>
-        </w:rPr>
-      </w:pPr>
-      <w:r>
-        <w:rPr>
-          <w:b/>
-          <w:sz w:val="24"/>
-          <w:szCs w:val="24"/>
+          <w:highlight w:val="yellow"/>
+        </w:rPr>
+      </w:pPr>
+      <w:r>
+        <w:rPr>
+          <w:b/>
+          <w:sz w:val="24"/>
+          <w:szCs w:val="24"/>
+          <w:highlight w:val="yellow"/>
         </w:rPr>
         <w:t xml:space="preserve">Shot 3: </w:t>
       </w:r>
@@ -167,6 +198,7 @@
         <w:rPr>
           <w:sz w:val="24"/>
           <w:szCs w:val="24"/>
+          <w:highlight w:val="yellow"/>
         </w:rPr>
         <w:t>He Man’s back is to us as he looks at the red snake. It then bolts towards He Man.</w:t>
       </w:r>
@@ -177,13 +209,15 @@
         <w:rPr>
           <w:sz w:val="24"/>
           <w:szCs w:val="24"/>
-        </w:rPr>
-      </w:pPr>
-      <w:r>
-        <w:rPr>
-          <w:b/>
-          <w:sz w:val="24"/>
-          <w:szCs w:val="24"/>
+          <w:highlight w:val="yellow"/>
+        </w:rPr>
+      </w:pPr>
+      <w:r>
+        <w:rPr>
+          <w:b/>
+          <w:sz w:val="24"/>
+          <w:szCs w:val="24"/>
+          <w:highlight w:val="yellow"/>
         </w:rPr>
         <w:t xml:space="preserve">Shot 4: </w:t>
       </w:r>
@@ -191,6 +225,7 @@
         <w:rPr>
           <w:sz w:val="24"/>
           <w:szCs w:val="24"/>
+          <w:highlight w:val="yellow"/>
         </w:rPr>
         <w:t>The snake begins to circle around He Man and starts to squeeze him.</w:t>
       </w:r>
@@ -201,13 +236,15 @@
         <w:rPr>
           <w:sz w:val="24"/>
           <w:szCs w:val="24"/>
-        </w:rPr>
-      </w:pPr>
-      <w:r>
-        <w:rPr>
-          <w:b/>
-          <w:sz w:val="24"/>
-          <w:szCs w:val="24"/>
+          <w:highlight w:val="yellow"/>
+        </w:rPr>
+      </w:pPr>
+      <w:r>
+        <w:rPr>
+          <w:b/>
+          <w:sz w:val="24"/>
+          <w:szCs w:val="24"/>
+          <w:highlight w:val="yellow"/>
         </w:rPr>
         <w:t xml:space="preserve">Shot 5: </w:t>
       </w:r>
@@ -215,6 +252,7 @@
         <w:rPr>
           <w:sz w:val="24"/>
           <w:szCs w:val="24"/>
+          <w:highlight w:val="yellow"/>
         </w:rPr>
         <w:t xml:space="preserve">Shows </w:t>
       </w:r>
@@ -223,6 +261,7 @@
         <w:rPr>
           <w:sz w:val="24"/>
           <w:szCs w:val="24"/>
+          <w:highlight w:val="yellow"/>
         </w:rPr>
         <w:t>Skeletor</w:t>
       </w:r>
@@ -231,6 +270,7 @@
         <w:rPr>
           <w:sz w:val="24"/>
           <w:szCs w:val="24"/>
+          <w:highlight w:val="yellow"/>
         </w:rPr>
         <w:t xml:space="preserve"> laughing in his iconic laughing pose.</w:t>
       </w:r>
@@ -241,13 +281,15 @@
         <w:rPr>
           <w:sz w:val="24"/>
           <w:szCs w:val="24"/>
-        </w:rPr>
-      </w:pPr>
-      <w:r>
-        <w:rPr>
-          <w:b/>
-          <w:sz w:val="24"/>
-          <w:szCs w:val="24"/>
+          <w:highlight w:val="yellow"/>
+        </w:rPr>
+      </w:pPr>
+      <w:r>
+        <w:rPr>
+          <w:b/>
+          <w:sz w:val="24"/>
+          <w:szCs w:val="24"/>
+          <w:highlight w:val="yellow"/>
         </w:rPr>
         <w:t xml:space="preserve">Shot 6: </w:t>
       </w:r>
@@ -255,6 +297,7 @@
         <w:rPr>
           <w:sz w:val="24"/>
           <w:szCs w:val="24"/>
+          <w:highlight w:val="yellow"/>
         </w:rPr>
         <w:t xml:space="preserve">Returns to He Man struggling in the snake’s hold. He Man says, “I’ve fought your snakes before, </w:t>
       </w:r>
@@ -263,6 +306,7 @@
         <w:rPr>
           <w:sz w:val="24"/>
           <w:szCs w:val="24"/>
+          <w:highlight w:val="yellow"/>
         </w:rPr>
         <w:t>Skeletor</w:t>
       </w:r>
@@ -271,6 +315,7 @@
         <w:rPr>
           <w:sz w:val="24"/>
           <w:szCs w:val="24"/>
+          <w:highlight w:val="yellow"/>
         </w:rPr>
         <w:t xml:space="preserve">.” and forces the snake off his body. </w:t>
       </w:r>
@@ -281,13 +326,15 @@
         <w:rPr>
           <w:sz w:val="24"/>
           <w:szCs w:val="24"/>
-        </w:rPr>
-      </w:pPr>
-      <w:r>
-        <w:rPr>
-          <w:b/>
-          <w:sz w:val="24"/>
-          <w:szCs w:val="24"/>
+          <w:highlight w:val="yellow"/>
+        </w:rPr>
+      </w:pPr>
+      <w:r>
+        <w:rPr>
+          <w:b/>
+          <w:sz w:val="24"/>
+          <w:szCs w:val="24"/>
+          <w:highlight w:val="yellow"/>
         </w:rPr>
         <w:t xml:space="preserve">Shot 7: </w:t>
       </w:r>
@@ -296,6 +343,7 @@
         <w:rPr>
           <w:sz w:val="24"/>
           <w:szCs w:val="24"/>
+          <w:highlight w:val="yellow"/>
         </w:rPr>
         <w:t>Skeletor</w:t>
       </w:r>
@@ -304,6 +352,7 @@
         <w:rPr>
           <w:sz w:val="24"/>
           <w:szCs w:val="24"/>
+          <w:highlight w:val="yellow"/>
         </w:rPr>
         <w:t xml:space="preserve"> is holds his hands to his head and shouts in disbelief. </w:t>
       </w:r>
@@ -314,13 +363,15 @@
         <w:rPr>
           <w:sz w:val="24"/>
           <w:szCs w:val="24"/>
-        </w:rPr>
-      </w:pPr>
-      <w:r>
-        <w:rPr>
-          <w:b/>
-          <w:sz w:val="24"/>
-          <w:szCs w:val="24"/>
+          <w:highlight w:val="yellow"/>
+        </w:rPr>
+      </w:pPr>
+      <w:r>
+        <w:rPr>
+          <w:b/>
+          <w:sz w:val="24"/>
+          <w:szCs w:val="24"/>
+          <w:highlight w:val="yellow"/>
         </w:rPr>
         <w:t xml:space="preserve">Shot 8: </w:t>
       </w:r>
@@ -328,6 +379,7 @@
         <w:rPr>
           <w:sz w:val="24"/>
           <w:szCs w:val="24"/>
+          <w:highlight w:val="yellow"/>
         </w:rPr>
         <w:t xml:space="preserve">He Man twirls the snake around several times before throwing it. </w:t>
       </w:r>
@@ -338,13 +390,15 @@
         <w:rPr>
           <w:sz w:val="24"/>
           <w:szCs w:val="24"/>
-        </w:rPr>
-      </w:pPr>
-      <w:r>
-        <w:rPr>
-          <w:b/>
-          <w:sz w:val="24"/>
-          <w:szCs w:val="24"/>
+          <w:highlight w:val="yellow"/>
+        </w:rPr>
+      </w:pPr>
+      <w:r>
+        <w:rPr>
+          <w:b/>
+          <w:sz w:val="24"/>
+          <w:szCs w:val="24"/>
+          <w:highlight w:val="yellow"/>
         </w:rPr>
         <w:t xml:space="preserve">Shot 9: </w:t>
       </w:r>
@@ -352,6 +406,7 @@
         <w:rPr>
           <w:sz w:val="24"/>
           <w:szCs w:val="24"/>
+          <w:highlight w:val="yellow"/>
         </w:rPr>
         <w:t xml:space="preserve">The snake passes </w:t>
       </w:r>
@@ -360,6 +415,7 @@
         <w:rPr>
           <w:sz w:val="24"/>
           <w:szCs w:val="24"/>
+          <w:highlight w:val="yellow"/>
         </w:rPr>
         <w:t>Skeletor</w:t>
       </w:r>
@@ -368,6 +424,7 @@
         <w:rPr>
           <w:sz w:val="24"/>
           <w:szCs w:val="24"/>
+          <w:highlight w:val="yellow"/>
         </w:rPr>
         <w:t xml:space="preserve"> and he ducks</w:t>
       </w:r>
@@ -375,6 +432,7 @@
         <w:rPr>
           <w:sz w:val="24"/>
           <w:szCs w:val="24"/>
+          <w:highlight w:val="yellow"/>
         </w:rPr>
         <w:t>.</w:t>
       </w:r>
@@ -385,13 +443,15 @@
         <w:rPr>
           <w:sz w:val="24"/>
           <w:szCs w:val="24"/>
-        </w:rPr>
-      </w:pPr>
-      <w:r>
-        <w:rPr>
-          <w:b/>
-          <w:sz w:val="24"/>
-          <w:szCs w:val="24"/>
+          <w:highlight w:val="yellow"/>
+        </w:rPr>
+      </w:pPr>
+      <w:r>
+        <w:rPr>
+          <w:b/>
+          <w:sz w:val="24"/>
+          <w:szCs w:val="24"/>
+          <w:highlight w:val="yellow"/>
         </w:rPr>
         <w:t xml:space="preserve">Shot 10: </w:t>
       </w:r>
@@ -399,6 +459,7 @@
         <w:rPr>
           <w:sz w:val="24"/>
           <w:szCs w:val="24"/>
+          <w:highlight w:val="yellow"/>
         </w:rPr>
         <w:t xml:space="preserve">The snake hits a big rock, smashes into it like an accordion before turning back into a log. </w:t>
       </w:r>
@@ -409,13 +470,15 @@
         <w:rPr>
           <w:sz w:val="24"/>
           <w:szCs w:val="24"/>
-        </w:rPr>
-      </w:pPr>
-      <w:r>
-        <w:rPr>
-          <w:b/>
-          <w:sz w:val="24"/>
-          <w:szCs w:val="24"/>
+          <w:highlight w:val="yellow"/>
+        </w:rPr>
+      </w:pPr>
+      <w:r>
+        <w:rPr>
+          <w:b/>
+          <w:sz w:val="24"/>
+          <w:szCs w:val="24"/>
+          <w:highlight w:val="yellow"/>
         </w:rPr>
         <w:t xml:space="preserve">Shot 11: </w:t>
       </w:r>
@@ -424,6 +487,7 @@
         <w:rPr>
           <w:sz w:val="24"/>
           <w:szCs w:val="24"/>
+          <w:highlight w:val="yellow"/>
         </w:rPr>
         <w:t>Skeletor</w:t>
       </w:r>
@@ -432,6 +496,7 @@
         <w:rPr>
           <w:sz w:val="24"/>
           <w:szCs w:val="24"/>
+          <w:highlight w:val="yellow"/>
         </w:rPr>
         <w:t xml:space="preserve"> and He Man are facing each other once again. </w:t>
       </w:r>
@@ -440,6 +505,7 @@
         <w:rPr>
           <w:sz w:val="24"/>
           <w:szCs w:val="24"/>
+          <w:highlight w:val="yellow"/>
         </w:rPr>
         <w:t>Similar to</w:t>
       </w:r>
@@ -448,6 +514,7 @@
         <w:rPr>
           <w:sz w:val="24"/>
           <w:szCs w:val="24"/>
+          <w:highlight w:val="yellow"/>
         </w:rPr>
         <w:t xml:space="preserve"> the first shot, however this one is a full body shot of the two. The first one was a bust shot of the two. He Man tells </w:t>
       </w:r>
@@ -456,6 +523,7 @@
         <w:rPr>
           <w:sz w:val="24"/>
           <w:szCs w:val="24"/>
+          <w:highlight w:val="yellow"/>
         </w:rPr>
         <w:t>Skeletor</w:t>
       </w:r>
@@ -464,6 +532,7 @@
         <w:rPr>
           <w:sz w:val="24"/>
           <w:szCs w:val="24"/>
+          <w:highlight w:val="yellow"/>
         </w:rPr>
         <w:t xml:space="preserve"> “You’ll have to do better than that.”</w:t>
       </w:r>
@@ -474,13 +543,15 @@
         <w:rPr>
           <w:sz w:val="24"/>
           <w:szCs w:val="24"/>
-        </w:rPr>
-      </w:pPr>
-      <w:r>
-        <w:rPr>
-          <w:b/>
-          <w:sz w:val="24"/>
-          <w:szCs w:val="24"/>
+          <w:highlight w:val="yellow"/>
+        </w:rPr>
+      </w:pPr>
+      <w:r>
+        <w:rPr>
+          <w:b/>
+          <w:sz w:val="24"/>
+          <w:szCs w:val="24"/>
+          <w:highlight w:val="yellow"/>
         </w:rPr>
         <w:t xml:space="preserve">Shot 12: </w:t>
       </w:r>
@@ -489,6 +560,7 @@
         <w:rPr>
           <w:sz w:val="24"/>
           <w:szCs w:val="24"/>
+          <w:highlight w:val="yellow"/>
         </w:rPr>
         <w:t>Skeletor’s</w:t>
       </w:r>
@@ -497,6 +569,7 @@
         <w:rPr>
           <w:sz w:val="24"/>
           <w:szCs w:val="24"/>
+          <w:highlight w:val="yellow"/>
         </w:rPr>
         <w:t xml:space="preserve"> face is shown and he says “And so I shall. Here’s a little trick I’ve been saving up just for you, He Man</w:t>
       </w:r>
@@ -504,6 +577,7 @@
         <w:rPr>
           <w:sz w:val="24"/>
           <w:szCs w:val="24"/>
+          <w:highlight w:val="yellow"/>
         </w:rPr>
         <w:t>!</w:t>
       </w:r>
@@ -511,6 +585,7 @@
         <w:rPr>
           <w:sz w:val="24"/>
           <w:szCs w:val="24"/>
+          <w:highlight w:val="yellow"/>
         </w:rPr>
         <w:t xml:space="preserve">” </w:t>
       </w:r>
@@ -521,13 +596,15 @@
         <w:rPr>
           <w:sz w:val="24"/>
           <w:szCs w:val="24"/>
-        </w:rPr>
-      </w:pPr>
-      <w:r>
-        <w:rPr>
-          <w:b/>
-          <w:sz w:val="24"/>
-          <w:szCs w:val="24"/>
+          <w:highlight w:val="yellow"/>
+        </w:rPr>
+      </w:pPr>
+      <w:r>
+        <w:rPr>
+          <w:b/>
+          <w:sz w:val="24"/>
+          <w:szCs w:val="24"/>
+          <w:highlight w:val="yellow"/>
         </w:rPr>
         <w:t xml:space="preserve">Shot 13: </w:t>
       </w:r>
@@ -535,6 +612,7 @@
         <w:rPr>
           <w:sz w:val="24"/>
           <w:szCs w:val="24"/>
+          <w:highlight w:val="yellow"/>
         </w:rPr>
         <w:t xml:space="preserve">While </w:t>
       </w:r>
@@ -543,6 +621,7 @@
         <w:rPr>
           <w:sz w:val="24"/>
           <w:szCs w:val="24"/>
+          <w:highlight w:val="yellow"/>
         </w:rPr>
         <w:t>Skeletor</w:t>
       </w:r>
@@ -551,14 +630,26 @@
         <w:rPr>
           <w:sz w:val="24"/>
           <w:szCs w:val="24"/>
-        </w:rPr>
-        <w:t xml:space="preserve"> is saying that line, camera shoots back to the previous scene of the two facing each other. </w:t>
+          <w:highlight w:val="yellow"/>
+        </w:rPr>
+        <w:t xml:space="preserve"> is saying that line, camera shoots back to the previous scene of the two </w:t>
+      </w:r>
+      <w:bookmarkStart w:id="0" w:name="_GoBack"/>
+      <w:bookmarkEnd w:id="0"/>
+      <w:r>
+        <w:rPr>
+          <w:sz w:val="24"/>
+          <w:szCs w:val="24"/>
+          <w:highlight w:val="yellow"/>
+        </w:rPr>
+        <w:t xml:space="preserve">facing each other. </w:t>
       </w:r>
       <w:proofErr w:type="spellStart"/>
       <w:r>
         <w:rPr>
           <w:sz w:val="24"/>
           <w:szCs w:val="24"/>
+          <w:highlight w:val="yellow"/>
         </w:rPr>
         <w:t>Skeletor</w:t>
       </w:r>
@@ -567,6 +658,7 @@
         <w:rPr>
           <w:sz w:val="24"/>
           <w:szCs w:val="24"/>
+          <w:highlight w:val="yellow"/>
         </w:rPr>
         <w:t xml:space="preserve"> shoots magic from his hands again. </w:t>
       </w:r>
@@ -584,6 +676,7 @@
           <w:b/>
           <w:sz w:val="24"/>
           <w:szCs w:val="24"/>
+          <w:highlight w:val="yellow"/>
         </w:rPr>
         <w:t xml:space="preserve">Shot 14: </w:t>
       </w:r>
@@ -591,6 +684,7 @@
         <w:rPr>
           <w:sz w:val="24"/>
           <w:szCs w:val="24"/>
+          <w:highlight w:val="yellow"/>
         </w:rPr>
         <w:t>The camera is facing He Man’s boots, and then pans over to a</w:t>
       </w:r>
@@ -598,6 +692,7 @@
         <w:rPr>
           <w:sz w:val="24"/>
           <w:szCs w:val="24"/>
+          <w:highlight w:val="yellow"/>
         </w:rPr>
         <w:t>n</w:t>
       </w:r>
@@ -605,6 +700,7 @@
         <w:rPr>
           <w:sz w:val="24"/>
           <w:szCs w:val="24"/>
+          <w:highlight w:val="yellow"/>
         </w:rPr>
         <w:t xml:space="preserve"> alien like bug </w:t>
       </w:r>
@@ -612,6 +708,7 @@
         <w:rPr>
           <w:sz w:val="24"/>
           <w:szCs w:val="24"/>
+          <w:highlight w:val="yellow"/>
         </w:rPr>
         <w:t>growing</w:t>
       </w:r>
@@ -619,8 +716,16 @@
         <w:rPr>
           <w:sz w:val="24"/>
           <w:szCs w:val="24"/>
-        </w:rPr>
-        <w:t xml:space="preserve"> from the magic. </w:t>
+          <w:highlight w:val="yellow"/>
+        </w:rPr>
+        <w:t xml:space="preserve"> from the magic.</w:t>
+      </w:r>
+      <w:r>
+        <w:rPr>
+          <w:sz w:val="24"/>
+          <w:szCs w:val="24"/>
+        </w:rPr>
+        <w:t xml:space="preserve"> </w:t>
       </w:r>
     </w:p>
     <w:p>
@@ -920,16 +1025,7 @@
           <w:sz w:val="24"/>
           <w:szCs w:val="24"/>
         </w:rPr>
-        <w:t xml:space="preserve"> </w:t>
-      </w:r>
-      <w:bookmarkStart w:id="0" w:name="_GoBack"/>
-      <w:bookmarkEnd w:id="0"/>
-      <w:r>
-        <w:rPr>
-          <w:sz w:val="24"/>
-          <w:szCs w:val="24"/>
-        </w:rPr>
-        <w:t>size again.</w:t>
+        <w:t xml:space="preserve"> size again.</w:t>
       </w:r>
     </w:p>
     <w:p>

</xml_diff>